<commit_message>
#15 Product Backlog angepasst
</commit_message>
<xml_diff>
--- a/UML/Sprint 0/Product Backlog.docx
+++ b/UML/Sprint 0/Product Backlog.docx
@@ -7,19 +7,9 @@
         <w:pStyle w:val="Titel"/>
         <w:jc w:val="center"/>
       </w:pPr>
-      <w:proofErr w:type="spellStart"/>
       <w:r>
-        <w:t>Product</w:t>
+        <w:t>Product Backlog</w:t>
       </w:r>
-      <w:proofErr w:type="spellEnd"/>
-      <w:r>
-        <w:t xml:space="preserve"> </w:t>
-      </w:r>
-      <w:proofErr w:type="spellStart"/>
-      <w:r>
-        <w:t>Backlog</w:t>
-      </w:r>
-      <w:proofErr w:type="spellEnd"/>
     </w:p>
     <w:p/>
     <w:tbl>
@@ -122,50 +112,13 @@
               <w:cnfStyle w:val="000000100000" w:firstRow="0" w:lastRow="0" w:firstColumn="0" w:lastColumn="0" w:oddVBand="0" w:evenVBand="0" w:oddHBand="1" w:evenHBand="0" w:firstRowFirstColumn="0" w:firstRowLastColumn="0" w:lastRowFirstColumn="0" w:lastRowLastColumn="0"/>
             </w:pPr>
             <w:r>
-              <w:t xml:space="preserve">Als Nutzer will ich wissen in welcher Weise der </w:t>
-            </w:r>
-            <w:proofErr w:type="spellStart"/>
-            <w:r>
-              <w:t>Skill</w:t>
-            </w:r>
-            <w:proofErr w:type="spellEnd"/>
-            <w:r>
-              <w:t xml:space="preserve"> </w:t>
-            </w:r>
-            <w:proofErr w:type="spellStart"/>
-            <w:r>
-              <w:t>Soup</w:t>
-            </w:r>
-            <w:proofErr w:type="spellEnd"/>
-            <w:r>
-              <w:t>-IT</w:t>
-            </w:r>
-            <w:r>
-              <w:t xml:space="preserve"> mir assistieren kann. Der </w:t>
-            </w:r>
-            <w:proofErr w:type="spellStart"/>
-            <w:r>
-              <w:t>Skill</w:t>
-            </w:r>
-            <w:proofErr w:type="spellEnd"/>
-            <w:r>
-              <w:t xml:space="preserve"> soll mir in der </w:t>
-            </w:r>
-            <w:proofErr w:type="spellStart"/>
-            <w:r>
-              <w:t>Begrüßung</w:t>
-            </w:r>
-            <w:proofErr w:type="spellEnd"/>
-            <w:r>
-              <w:t xml:space="preserve"> eine </w:t>
-            </w:r>
-            <w:proofErr w:type="spellStart"/>
-            <w:r>
-              <w:t>Beispieläußerung</w:t>
-            </w:r>
-            <w:proofErr w:type="spellEnd"/>
-            <w:r>
-              <w:t xml:space="preserve"> </w:t>
+              <w:t xml:space="preserve">Als Nutzer will ich wissen in welcher Weise der Skill </w:t>
+            </w:r>
+            <w:r>
+              <w:t>Soup-IT</w:t>
+            </w:r>
+            <w:r>
+              <w:t xml:space="preserve"> mir assistieren kann. Der Skill soll mir in der Begrüßung eine Beispieläußerung </w:t>
             </w:r>
             <w:r>
               <w:t>nennen</w:t>
@@ -541,15 +494,7 @@
               <w:rPr>
                 <w:b w:val="0"/>
               </w:rPr>
-              <w:t xml:space="preserve">Fehlende Zutaten </w:t>
-            </w:r>
-            <w:bookmarkStart w:id="0" w:name="_GoBack"/>
-            <w:bookmarkEnd w:id="0"/>
-            <w:r>
-              <w:rPr>
-                <w:b w:val="0"/>
-              </w:rPr>
-              <w:t>zur Einkaufsliste hinzufügen</w:t>
+              <w:t>Fehlende Zutaten zur Einkaufsliste hinzufügen</w:t>
             </w:r>
           </w:p>
         </w:tc>
@@ -716,7 +661,12 @@
               <w:cnfStyle w:val="000000000000" w:firstRow="0" w:lastRow="0" w:firstColumn="0" w:lastColumn="0" w:oddVBand="0" w:evenVBand="0" w:oddHBand="0" w:evenHBand="0" w:firstRowFirstColumn="0" w:firstRowLastColumn="0" w:lastRowFirstColumn="0" w:lastRowLastColumn="0"/>
             </w:pPr>
             <w:r>
-              <w:t>Die Zubereitung beginnt mit dem ersten Schritt</w:t>
+              <w:t xml:space="preserve">Die Zubereitung beginnt </w:t>
+            </w:r>
+            <w:bookmarkStart w:id="0" w:name="_GoBack"/>
+            <w:bookmarkEnd w:id="0"/>
+            <w:r>
+              <w:t>mit dem ersten Schritt</w:t>
             </w:r>
           </w:p>
         </w:tc>
@@ -739,6 +689,7 @@
             <w:pPr>
               <w:rPr>
                 <w:b w:val="0"/>
+                <w:bCs w:val="0"/>
               </w:rPr>
             </w:pPr>
             <w:r>
@@ -751,13 +702,13 @@
               <w:rPr>
                 <w:b w:val="0"/>
               </w:rPr>
-              <w:t>fortsetzen</w:t>
+              <w:t>weiter/</w:t>
             </w:r>
             <w:r>
               <w:rPr>
                 <w:b w:val="0"/>
               </w:rPr>
-              <w:t>/pause</w:t>
+              <w:t>nochmal/Schritte zurück</w:t>
             </w:r>
           </w:p>
         </w:tc>
@@ -775,19 +726,13 @@
               <w:cnfStyle w:val="000000100000" w:firstRow="0" w:lastRow="0" w:firstColumn="0" w:lastColumn="0" w:oddVBand="0" w:evenVBand="0" w:oddHBand="1" w:evenHBand="0" w:firstRowFirstColumn="0" w:firstRowLastColumn="0" w:lastRowFirstColumn="0" w:lastRowLastColumn="0"/>
             </w:pPr>
             <w:r>
-              <w:t xml:space="preserve">Als Nutzer will ich während der Zubereitung den Ausgabefluss pausieren </w:t>
-            </w:r>
-            <w:r>
-              <w:t xml:space="preserve">können, um ihn später wieder </w:t>
-            </w:r>
-            <w:r>
-              <w:t>fortsetzen</w:t>
-            </w:r>
-            <w:r>
-              <w:t xml:space="preserve"> zu</w:t>
-            </w:r>
-            <w:r>
-              <w:t xml:space="preserve"> können.</w:t>
+              <w:t>Als Nutzer will ich während der Zubereitung zum nächsten Schritt gehen. Außerdem will ich zu einem vorherigen Schritt zurückspringen</w:t>
+            </w:r>
+            <w:r>
+              <w:t>, damit ich der Skill mir immer genau die passende Anweisung vorließt</w:t>
+            </w:r>
+            <w:r>
+              <w:t xml:space="preserve">. </w:t>
             </w:r>
           </w:p>
         </w:tc>
@@ -810,10 +755,7 @@
               <w:cnfStyle w:val="000000100000" w:firstRow="0" w:lastRow="0" w:firstColumn="0" w:lastColumn="0" w:oddVBand="0" w:evenVBand="0" w:oddHBand="1" w:evenHBand="0" w:firstRowFirstColumn="0" w:firstRowLastColumn="0" w:lastRowFirstColumn="0" w:lastRowLastColumn="0"/>
             </w:pPr>
             <w:r>
-              <w:t xml:space="preserve">Äußerung enthält </w:t>
-            </w:r>
-            <w:r>
-              <w:t>eine eindeutige Anweisung (z.B. fortsetzen, pausieren, …)</w:t>
+              <w:t>Äußerung enthält eine eindeutige Anweisung (z.B. weiter, zurück, …)</w:t>
             </w:r>
           </w:p>
           <w:p>
@@ -826,7 +768,33 @@
               <w:cnfStyle w:val="000000100000" w:firstRow="0" w:lastRow="0" w:firstColumn="0" w:lastColumn="0" w:oddVBand="0" w:evenVBand="0" w:oddHBand="1" w:evenHBand="0" w:firstRowFirstColumn="0" w:firstRowLastColumn="0" w:lastRowFirstColumn="0" w:lastRowLastColumn="0"/>
             </w:pPr>
             <w:r>
-              <w:t>Schritte der Zubereitung werden der Reihe nach vorgelesen (Voraussetzung: Ausgabefluss nicht pausiert)</w:t>
+              <w:t>Schritte der Zubereitung werden der Reihe nach vorgelesen</w:t>
+            </w:r>
+          </w:p>
+          <w:p>
+            <w:pPr>
+              <w:pStyle w:val="Listenabsatz"/>
+              <w:numPr>
+                <w:ilvl w:val="0"/>
+                <w:numId w:val="2"/>
+              </w:numPr>
+              <w:cnfStyle w:val="000000100000" w:firstRow="0" w:lastRow="0" w:firstColumn="0" w:lastColumn="0" w:oddVBand="0" w:evenVBand="0" w:oddHBand="1" w:evenHBand="0" w:firstRowFirstColumn="0" w:firstRowLastColumn="0" w:lastRowFirstColumn="0" w:lastRowLastColumn="0"/>
+            </w:pPr>
+            <w:r>
+              <w:t>Der nächste Schritt wird vorgelesen (Voraussetzung: weiter)</w:t>
+            </w:r>
+          </w:p>
+          <w:p>
+            <w:pPr>
+              <w:pStyle w:val="Listenabsatz"/>
+              <w:numPr>
+                <w:ilvl w:val="0"/>
+                <w:numId w:val="2"/>
+              </w:numPr>
+              <w:cnfStyle w:val="000000100000" w:firstRow="0" w:lastRow="0" w:firstColumn="0" w:lastColumn="0" w:oddVBand="0" w:evenVBand="0" w:oddHBand="1" w:evenHBand="0" w:firstRowFirstColumn="0" w:firstRowLastColumn="0" w:lastRowFirstColumn="0" w:lastRowLastColumn="0"/>
+            </w:pPr>
+            <w:r>
+              <w:t>Sprung zurück zu einem vorherigen Schritt (Voraussetzung: zurück)</w:t>
             </w:r>
           </w:p>
         </w:tc>
@@ -844,28 +812,15 @@
           </w:tcPr>
           <w:p>
             <w:pPr>
-              <w:rPr>
-                <w:b w:val="0"/>
-                <w:bCs w:val="0"/>
-              </w:rPr>
-            </w:pPr>
-            <w:r>
               <w:rPr>
                 <w:b w:val="0"/>
               </w:rPr>
-              <w:t xml:space="preserve">Ausgabefluss steuern – </w:t>
-            </w:r>
+            </w:pPr>
             <w:r>
               <w:rPr>
                 <w:b w:val="0"/>
               </w:rPr>
-              <w:t>weiter/</w:t>
-            </w:r>
-            <w:r>
-              <w:rPr>
-                <w:b w:val="0"/>
-              </w:rPr>
-              <w:t>nochmal/Schritte zurück</w:t>
+              <w:t>Zutaten ausschließen</w:t>
             </w:r>
           </w:p>
         </w:tc>
@@ -883,21 +838,13 @@
               <w:cnfStyle w:val="000000000000" w:firstRow="0" w:lastRow="0" w:firstColumn="0" w:lastColumn="0" w:oddVBand="0" w:evenVBand="0" w:oddHBand="0" w:evenHBand="0" w:firstRowFirstColumn="0" w:firstRowLastColumn="0" w:lastRowFirstColumn="0" w:lastRowLastColumn="0"/>
             </w:pPr>
             <w:r>
-              <w:t>Als Nutzer will ich während der Zubereitung zum nächsten Schritt gehen. Außerdem will ich den aktuellen Schritt wiederholen, oder zu einem vorherigen Schritt zurückspringen</w:t>
-            </w:r>
-            <w:r>
-              <w:t xml:space="preserve">, damit ich der </w:t>
-            </w:r>
-            <w:proofErr w:type="spellStart"/>
-            <w:r>
-              <w:t>Skill</w:t>
-            </w:r>
-            <w:proofErr w:type="spellEnd"/>
-            <w:r>
-              <w:t xml:space="preserve"> mir immer genau die passende Anweisung vorließt</w:t>
-            </w:r>
-            <w:r>
-              <w:t xml:space="preserve">. </w:t>
+              <w:t>Als Nutzer will ich Zutaten angeben können, die ich nicht für meinen Kochvorgang verwenden möchte</w:t>
+            </w:r>
+            <w:r>
+              <w:t>, um nur Rezepte vorgeschlagen zu bekommen, die keine ungewünschten Zutaten enthalten</w:t>
+            </w:r>
+            <w:r>
+              <w:t>.</w:t>
             </w:r>
           </w:p>
         </w:tc>
@@ -920,7 +867,7 @@
               <w:cnfStyle w:val="000000000000" w:firstRow="0" w:lastRow="0" w:firstColumn="0" w:lastColumn="0" w:oddVBand="0" w:evenVBand="0" w:oddHBand="0" w:evenHBand="0" w:firstRowFirstColumn="0" w:firstRowLastColumn="0" w:lastRowFirstColumn="0" w:lastRowLastColumn="0"/>
             </w:pPr>
             <w:r>
-              <w:t>Äußerung enthält eine eindeutige Anweisung (z.B. weiter, nochmal, zurück, …)</w:t>
+              <w:t>Äußerung enthält eine eindeutige Anweisung (z.B. ausschließen, nicht mehr ausschließen, …)</w:t>
             </w:r>
           </w:p>
           <w:p>
@@ -933,7 +880,7 @@
               <w:cnfStyle w:val="000000000000" w:firstRow="0" w:lastRow="0" w:firstColumn="0" w:lastColumn="0" w:oddVBand="0" w:evenVBand="0" w:oddHBand="0" w:evenHBand="0" w:firstRowFirstColumn="0" w:firstRowLastColumn="0" w:lastRowFirstColumn="0" w:lastRowLastColumn="0"/>
             </w:pPr>
             <w:r>
-              <w:t>Schritte der Zubereitung werden der Reihe nach vorgelesen</w:t>
+              <w:t>Äußerung des Nutzers enthält eine oder mehrere Zutaten, die ausgelesen werden können</w:t>
             </w:r>
           </w:p>
           <w:p>
@@ -946,7 +893,7 @@
               <w:cnfStyle w:val="000000000000" w:firstRow="0" w:lastRow="0" w:firstColumn="0" w:lastColumn="0" w:oddVBand="0" w:evenVBand="0" w:oddHBand="0" w:evenHBand="0" w:firstRowFirstColumn="0" w:firstRowLastColumn="0" w:lastRowFirstColumn="0" w:lastRowLastColumn="0"/>
             </w:pPr>
             <w:r>
-              <w:t>Der nächste Schritt wird vorgelesen (Voraussetzung: weiter)</w:t>
+              <w:t>Zutaten werden auf die „Blacklist“ gesetzt</w:t>
             </w:r>
           </w:p>
           <w:p>
@@ -959,7 +906,7 @@
               <w:cnfStyle w:val="000000000000" w:firstRow="0" w:lastRow="0" w:firstColumn="0" w:lastColumn="0" w:oddVBand="0" w:evenVBand="0" w:oddHBand="0" w:evenHBand="0" w:firstRowFirstColumn="0" w:firstRowLastColumn="0" w:lastRowFirstColumn="0" w:lastRowLastColumn="0"/>
             </w:pPr>
             <w:r>
-              <w:t>Der aktuelle Schritt wird wiederholt (Voraussetzung: nochmal)</w:t>
+              <w:t>Zutaten werden von der „Blacklist“ entfernt</w:t>
             </w:r>
           </w:p>
           <w:p>
@@ -972,7 +919,7 @@
               <w:cnfStyle w:val="000000000000" w:firstRow="0" w:lastRow="0" w:firstColumn="0" w:lastColumn="0" w:oddVBand="0" w:evenVBand="0" w:oddHBand="0" w:evenHBand="0" w:firstRowFirstColumn="0" w:firstRowLastColumn="0" w:lastRowFirstColumn="0" w:lastRowLastColumn="0"/>
             </w:pPr>
             <w:r>
-              <w:t>Sprung zurück zu einem vorherigen Schritt (Voraussetzung: zurück)</w:t>
+              <w:t>Zutaten von „Blacklist“ ausgeben</w:t>
             </w:r>
           </w:p>
         </w:tc>
@@ -1001,7 +948,7 @@
               <w:rPr>
                 <w:b w:val="0"/>
               </w:rPr>
-              <w:t>Zutaten ausschließen</w:t>
+              <w:t>Hilfe anfrage</w:t>
             </w:r>
           </w:p>
         </w:tc>
@@ -1019,13 +966,19 @@
               <w:cnfStyle w:val="000000100000" w:firstRow="0" w:lastRow="0" w:firstColumn="0" w:lastColumn="0" w:oddVBand="0" w:evenVBand="0" w:oddHBand="1" w:evenHBand="0" w:firstRowFirstColumn="0" w:firstRowLastColumn="0" w:lastRowFirstColumn="0" w:lastRowLastColumn="0"/>
             </w:pPr>
             <w:r>
-              <w:t>Als Nutzer will ich Zutaten angeben können, die ich nicht für meinen Kochvorgang verwenden möchte</w:t>
-            </w:r>
-            <w:r>
-              <w:t>, um nur Rezepte vorgeschlagen zu bekommen, die keine ungewünschten Zutaten enthalten</w:t>
-            </w:r>
-            <w:r>
-              <w:t>.</w:t>
+              <w:t>Als Nutzer</w:t>
+            </w:r>
+            <w:r>
+              <w:t xml:space="preserve"> will ich eine Hilfestellung zur Bedienung des Skills Soup-IT erhalten. </w:t>
+            </w:r>
+            <w:r>
+              <w:t xml:space="preserve">Der Skill soll mir in der Begrüßung eine Beispieläußerung </w:t>
+            </w:r>
+            <w:r>
+              <w:t>nennen</w:t>
+            </w:r>
+            <w:r>
+              <w:t>, die er versteht.</w:t>
             </w:r>
           </w:p>
         </w:tc>
@@ -1048,7 +1001,7 @@
               <w:cnfStyle w:val="000000100000" w:firstRow="0" w:lastRow="0" w:firstColumn="0" w:lastColumn="0" w:oddVBand="0" w:evenVBand="0" w:oddHBand="1" w:evenHBand="0" w:firstRowFirstColumn="0" w:firstRowLastColumn="0" w:lastRowFirstColumn="0" w:lastRowLastColumn="0"/>
             </w:pPr>
             <w:r>
-              <w:t>Äußerung enthält eine eindeutige Anweisung (z.B. ausschließen, nicht mehr ausschließen, …)</w:t>
+              <w:t>Hilfestellung zu einzelnen Funktionen</w:t>
             </w:r>
           </w:p>
           <w:p>
@@ -1061,9 +1014,166 @@
               <w:cnfStyle w:val="000000100000" w:firstRow="0" w:lastRow="0" w:firstColumn="0" w:lastColumn="0" w:oddVBand="0" w:evenVBand="0" w:oddHBand="1" w:evenHBand="0" w:firstRowFirstColumn="0" w:firstRowLastColumn="0" w:lastRowFirstColumn="0" w:lastRowLastColumn="0"/>
             </w:pPr>
             <w:r>
-              <w:t>Äußerung des Nutzers enthält eine oder mehrere Zutaten, die ausgelesen werden können</w:t>
-            </w:r>
-          </w:p>
+              <w:t>Beispieläußerung</w:t>
+            </w:r>
+          </w:p>
+        </w:tc>
+      </w:tr>
+      <w:tr>
+        <w:tc>
+          <w:tcPr>
+            <w:cnfStyle w:val="001000000000" w:firstRow="0" w:lastRow="0" w:firstColumn="1" w:lastColumn="0" w:oddVBand="0" w:evenVBand="0" w:oddHBand="0" w:evenHBand="0" w:firstRowFirstColumn="0" w:firstRowLastColumn="0" w:lastRowFirstColumn="0" w:lastRowLastColumn="0"/>
+            <w:tcW w:w="3018" w:type="dxa"/>
+            <w:tcBorders>
+              <w:top w:val="single" w:sz="4" w:space="0" w:color="808080" w:themeColor="background1" w:themeShade="80"/>
+              <w:bottom w:val="single" w:sz="4" w:space="0" w:color="808080" w:themeColor="background1" w:themeShade="80"/>
+            </w:tcBorders>
+            <w:shd w:val="clear" w:color="auto" w:fill="auto"/>
+          </w:tcPr>
+          <w:p>
+            <w:pPr>
+              <w:rPr>
+                <w:b w:val="0"/>
+                <w:bCs w:val="0"/>
+              </w:rPr>
+            </w:pPr>
+            <w:r>
+              <w:rPr>
+                <w:b w:val="0"/>
+              </w:rPr>
+              <w:t>Rezept abschließen</w:t>
+            </w:r>
+          </w:p>
+        </w:tc>
+        <w:tc>
+          <w:tcPr>
+            <w:tcW w:w="3019" w:type="dxa"/>
+            <w:tcBorders>
+              <w:top w:val="single" w:sz="4" w:space="0" w:color="808080" w:themeColor="background1" w:themeShade="80"/>
+              <w:bottom w:val="single" w:sz="4" w:space="0" w:color="808080" w:themeColor="background1" w:themeShade="80"/>
+            </w:tcBorders>
+            <w:shd w:val="clear" w:color="auto" w:fill="auto"/>
+          </w:tcPr>
+          <w:p>
+            <w:pPr>
+              <w:cnfStyle w:val="000000000000" w:firstRow="0" w:lastRow="0" w:firstColumn="0" w:lastColumn="0" w:oddVBand="0" w:evenVBand="0" w:oddHBand="0" w:evenHBand="0" w:firstRowFirstColumn="0" w:firstRowLastColumn="0" w:lastRowFirstColumn="0" w:lastRowLastColumn="0"/>
+            </w:pPr>
+            <w:r>
+              <w:t>Als Nutzer will ich den Kochvorgang des aktuellen Rezeptes abschließen können</w:t>
+            </w:r>
+            <w:r>
+              <w:t xml:space="preserve">, um den Skill </w:t>
+            </w:r>
+            <w:r>
+              <w:lastRenderedPageBreak/>
+              <w:t>beenden zu können, oder ein neues Rezept zu starten</w:t>
+            </w:r>
+            <w:r>
+              <w:t>.</w:t>
+            </w:r>
+          </w:p>
+        </w:tc>
+        <w:tc>
+          <w:tcPr>
+            <w:tcW w:w="3019" w:type="dxa"/>
+            <w:tcBorders>
+              <w:top w:val="single" w:sz="4" w:space="0" w:color="808080" w:themeColor="background1" w:themeShade="80"/>
+              <w:bottom w:val="single" w:sz="4" w:space="0" w:color="808080" w:themeColor="background1" w:themeShade="80"/>
+            </w:tcBorders>
+            <w:shd w:val="clear" w:color="auto" w:fill="auto"/>
+          </w:tcPr>
+          <w:p>
+            <w:pPr>
+              <w:pStyle w:val="Listenabsatz"/>
+              <w:numPr>
+                <w:ilvl w:val="0"/>
+                <w:numId w:val="2"/>
+              </w:numPr>
+              <w:cnfStyle w:val="000000000000" w:firstRow="0" w:lastRow="0" w:firstColumn="0" w:lastColumn="0" w:oddVBand="0" w:evenVBand="0" w:oddHBand="0" w:evenHBand="0" w:firstRowFirstColumn="0" w:firstRowLastColumn="0" w:lastRowFirstColumn="0" w:lastRowLastColumn="0"/>
+            </w:pPr>
+            <w:r>
+              <w:lastRenderedPageBreak/>
+              <w:t>Äußerung enthält eine eindeutige Anweisung (z.B. Rezept abschließen, …)</w:t>
+            </w:r>
+          </w:p>
+          <w:p>
+            <w:pPr>
+              <w:pStyle w:val="Listenabsatz"/>
+              <w:numPr>
+                <w:ilvl w:val="0"/>
+                <w:numId w:val="2"/>
+              </w:numPr>
+              <w:cnfStyle w:val="000000000000" w:firstRow="0" w:lastRow="0" w:firstColumn="0" w:lastColumn="0" w:oddVBand="0" w:evenVBand="0" w:oddHBand="0" w:evenHBand="0" w:firstRowFirstColumn="0" w:firstRowLastColumn="0" w:lastRowFirstColumn="0" w:lastRowLastColumn="0"/>
+            </w:pPr>
+            <w:r>
+              <w:lastRenderedPageBreak/>
+              <w:t>Variierende Antwort (z.B. „Möchtest du ein weiteres Rezept auswählen?“)</w:t>
+            </w:r>
+          </w:p>
+        </w:tc>
+      </w:tr>
+      <w:tr>
+        <w:trPr>
+          <w:cnfStyle w:val="000000100000" w:firstRow="0" w:lastRow="0" w:firstColumn="0" w:lastColumn="0" w:oddVBand="0" w:evenVBand="0" w:oddHBand="1" w:evenHBand="0" w:firstRowFirstColumn="0" w:firstRowLastColumn="0" w:lastRowFirstColumn="0" w:lastRowLastColumn="0"/>
+        </w:trPr>
+        <w:tc>
+          <w:tcPr>
+            <w:cnfStyle w:val="001000000000" w:firstRow="0" w:lastRow="0" w:firstColumn="1" w:lastColumn="0" w:oddVBand="0" w:evenVBand="0" w:oddHBand="0" w:evenHBand="0" w:firstRowFirstColumn="0" w:firstRowLastColumn="0" w:lastRowFirstColumn="0" w:lastRowLastColumn="0"/>
+            <w:tcW w:w="3018" w:type="dxa"/>
+            <w:tcBorders>
+              <w:top w:val="single" w:sz="4" w:space="0" w:color="808080" w:themeColor="background1" w:themeShade="80"/>
+              <w:bottom w:val="single" w:sz="4" w:space="0" w:color="808080" w:themeColor="background1" w:themeShade="80"/>
+            </w:tcBorders>
+            <w:shd w:val="clear" w:color="auto" w:fill="auto"/>
+          </w:tcPr>
+          <w:p>
+            <w:pPr>
+              <w:rPr>
+                <w:b w:val="0"/>
+              </w:rPr>
+            </w:pPr>
+            <w:r>
+              <w:rPr>
+                <w:b w:val="0"/>
+              </w:rPr>
+              <w:lastRenderedPageBreak/>
+              <w:t>Rezept wiederaufnehmen</w:t>
+            </w:r>
+          </w:p>
+        </w:tc>
+        <w:tc>
+          <w:tcPr>
+            <w:tcW w:w="3019" w:type="dxa"/>
+            <w:tcBorders>
+              <w:top w:val="single" w:sz="4" w:space="0" w:color="808080" w:themeColor="background1" w:themeShade="80"/>
+              <w:bottom w:val="single" w:sz="4" w:space="0" w:color="808080" w:themeColor="background1" w:themeShade="80"/>
+            </w:tcBorders>
+            <w:shd w:val="clear" w:color="auto" w:fill="auto"/>
+          </w:tcPr>
+          <w:p>
+            <w:pPr>
+              <w:cnfStyle w:val="000000100000" w:firstRow="0" w:lastRow="0" w:firstColumn="0" w:lastColumn="0" w:oddVBand="0" w:evenVBand="0" w:oddHBand="1" w:evenHBand="0" w:firstRowFirstColumn="0" w:firstRowLastColumn="0" w:lastRowFirstColumn="0" w:lastRowLastColumn="0"/>
+            </w:pPr>
+            <w:r>
+              <w:t>Als Nutzer will ich den Kochvorgang des zuletzt aufgerufenen Rezeptes fortsetzen können</w:t>
+            </w:r>
+            <w:r>
+              <w:t>, damit ich die Anleitung nach einer Unterbrechung nicht wieder von Anfang starten muss</w:t>
+            </w:r>
+            <w:r>
+              <w:t>.</w:t>
+            </w:r>
+          </w:p>
+        </w:tc>
+        <w:tc>
+          <w:tcPr>
+            <w:tcW w:w="3019" w:type="dxa"/>
+            <w:tcBorders>
+              <w:top w:val="single" w:sz="4" w:space="0" w:color="808080" w:themeColor="background1" w:themeShade="80"/>
+              <w:bottom w:val="single" w:sz="4" w:space="0" w:color="808080" w:themeColor="background1" w:themeShade="80"/>
+            </w:tcBorders>
+            <w:shd w:val="clear" w:color="auto" w:fill="auto"/>
+          </w:tcPr>
           <w:p>
             <w:pPr>
               <w:pStyle w:val="Listenabsatz"/>
@@ -1074,15 +1184,7 @@
               <w:cnfStyle w:val="000000100000" w:firstRow="0" w:lastRow="0" w:firstColumn="0" w:lastColumn="0" w:oddVBand="0" w:evenVBand="0" w:oddHBand="1" w:evenHBand="0" w:firstRowFirstColumn="0" w:firstRowLastColumn="0" w:lastRowFirstColumn="0" w:lastRowLastColumn="0"/>
             </w:pPr>
             <w:r>
-              <w:t>Zutaten werden auf die „</w:t>
-            </w:r>
-            <w:proofErr w:type="spellStart"/>
-            <w:r>
-              <w:t>Blacklist</w:t>
-            </w:r>
-            <w:proofErr w:type="spellEnd"/>
-            <w:r>
-              <w:t>“ gesetzt</w:t>
+              <w:t>Äußerung enthält eine eindeutige Anweisung (z.B. letztes Rezept fortsetzen)</w:t>
             </w:r>
           </w:p>
           <w:p>
@@ -1093,345 +1195,6 @@
                 <w:numId w:val="2"/>
               </w:numPr>
               <w:cnfStyle w:val="000000100000" w:firstRow="0" w:lastRow="0" w:firstColumn="0" w:lastColumn="0" w:oddVBand="0" w:evenVBand="0" w:oddHBand="1" w:evenHBand="0" w:firstRowFirstColumn="0" w:firstRowLastColumn="0" w:lastRowFirstColumn="0" w:lastRowLastColumn="0"/>
-            </w:pPr>
-            <w:r>
-              <w:lastRenderedPageBreak/>
-              <w:t>Zutaten werden von der „</w:t>
-            </w:r>
-            <w:proofErr w:type="spellStart"/>
-            <w:r>
-              <w:t>Blacklist</w:t>
-            </w:r>
-            <w:proofErr w:type="spellEnd"/>
-            <w:r>
-              <w:t>“ entfernt</w:t>
-            </w:r>
-          </w:p>
-          <w:p>
-            <w:pPr>
-              <w:pStyle w:val="Listenabsatz"/>
-              <w:numPr>
-                <w:ilvl w:val="0"/>
-                <w:numId w:val="2"/>
-              </w:numPr>
-              <w:cnfStyle w:val="000000100000" w:firstRow="0" w:lastRow="0" w:firstColumn="0" w:lastColumn="0" w:oddVBand="0" w:evenVBand="0" w:oddHBand="1" w:evenHBand="0" w:firstRowFirstColumn="0" w:firstRowLastColumn="0" w:lastRowFirstColumn="0" w:lastRowLastColumn="0"/>
-            </w:pPr>
-            <w:r>
-              <w:t>Zutaten von „</w:t>
-            </w:r>
-            <w:proofErr w:type="spellStart"/>
-            <w:r>
-              <w:t>Blacklist</w:t>
-            </w:r>
-            <w:proofErr w:type="spellEnd"/>
-            <w:r>
-              <w:t>“ ausgeben</w:t>
-            </w:r>
-          </w:p>
-        </w:tc>
-      </w:tr>
-      <w:tr>
-        <w:tc>
-          <w:tcPr>
-            <w:cnfStyle w:val="001000000000" w:firstRow="0" w:lastRow="0" w:firstColumn="1" w:lastColumn="0" w:oddVBand="0" w:evenVBand="0" w:oddHBand="0" w:evenHBand="0" w:firstRowFirstColumn="0" w:firstRowLastColumn="0" w:lastRowFirstColumn="0" w:lastRowLastColumn="0"/>
-            <w:tcW w:w="3018" w:type="dxa"/>
-            <w:tcBorders>
-              <w:top w:val="single" w:sz="4" w:space="0" w:color="808080" w:themeColor="background1" w:themeShade="80"/>
-              <w:bottom w:val="single" w:sz="4" w:space="0" w:color="808080" w:themeColor="background1" w:themeShade="80"/>
-            </w:tcBorders>
-            <w:shd w:val="clear" w:color="auto" w:fill="auto"/>
-          </w:tcPr>
-          <w:p>
-            <w:pPr>
-              <w:rPr>
-                <w:b w:val="0"/>
-              </w:rPr>
-            </w:pPr>
-            <w:r>
-              <w:rPr>
-                <w:b w:val="0"/>
-              </w:rPr>
-              <w:lastRenderedPageBreak/>
-              <w:t>Hilfe anfrage</w:t>
-            </w:r>
-          </w:p>
-        </w:tc>
-        <w:tc>
-          <w:tcPr>
-            <w:tcW w:w="3019" w:type="dxa"/>
-            <w:tcBorders>
-              <w:top w:val="single" w:sz="4" w:space="0" w:color="808080" w:themeColor="background1" w:themeShade="80"/>
-              <w:bottom w:val="single" w:sz="4" w:space="0" w:color="808080" w:themeColor="background1" w:themeShade="80"/>
-            </w:tcBorders>
-            <w:shd w:val="clear" w:color="auto" w:fill="auto"/>
-          </w:tcPr>
-          <w:p>
-            <w:pPr>
-              <w:cnfStyle w:val="000000000000" w:firstRow="0" w:lastRow="0" w:firstColumn="0" w:lastColumn="0" w:oddVBand="0" w:evenVBand="0" w:oddHBand="0" w:evenHBand="0" w:firstRowFirstColumn="0" w:firstRowLastColumn="0" w:lastRowFirstColumn="0" w:lastRowLastColumn="0"/>
-            </w:pPr>
-            <w:r>
-              <w:t>Als Nutzer</w:t>
-            </w:r>
-            <w:r>
-              <w:t xml:space="preserve"> will ich eine Hilfestellung zur Bedienung des Skills </w:t>
-            </w:r>
-            <w:proofErr w:type="spellStart"/>
-            <w:r>
-              <w:t>Soup</w:t>
-            </w:r>
-            <w:proofErr w:type="spellEnd"/>
-            <w:r>
-              <w:t xml:space="preserve">-IT erhalten. </w:t>
-            </w:r>
-            <w:r>
-              <w:t xml:space="preserve">Der </w:t>
-            </w:r>
-            <w:proofErr w:type="spellStart"/>
-            <w:r>
-              <w:t>Skill</w:t>
-            </w:r>
-            <w:proofErr w:type="spellEnd"/>
-            <w:r>
-              <w:t xml:space="preserve"> soll mir in der </w:t>
-            </w:r>
-            <w:proofErr w:type="spellStart"/>
-            <w:r>
-              <w:t>Begrüßung</w:t>
-            </w:r>
-            <w:proofErr w:type="spellEnd"/>
-            <w:r>
-              <w:t xml:space="preserve"> eine </w:t>
-            </w:r>
-            <w:proofErr w:type="spellStart"/>
-            <w:r>
-              <w:t>Beispieläußerung</w:t>
-            </w:r>
-            <w:proofErr w:type="spellEnd"/>
-            <w:r>
-              <w:t xml:space="preserve"> </w:t>
-            </w:r>
-            <w:r>
-              <w:t>nennen</w:t>
-            </w:r>
-            <w:r>
-              <w:t>, die er versteht.</w:t>
-            </w:r>
-          </w:p>
-        </w:tc>
-        <w:tc>
-          <w:tcPr>
-            <w:tcW w:w="3019" w:type="dxa"/>
-            <w:tcBorders>
-              <w:top w:val="single" w:sz="4" w:space="0" w:color="808080" w:themeColor="background1" w:themeShade="80"/>
-              <w:bottom w:val="single" w:sz="4" w:space="0" w:color="808080" w:themeColor="background1" w:themeShade="80"/>
-            </w:tcBorders>
-            <w:shd w:val="clear" w:color="auto" w:fill="auto"/>
-          </w:tcPr>
-          <w:p>
-            <w:pPr>
-              <w:pStyle w:val="Listenabsatz"/>
-              <w:numPr>
-                <w:ilvl w:val="0"/>
-                <w:numId w:val="2"/>
-              </w:numPr>
-              <w:cnfStyle w:val="000000000000" w:firstRow="0" w:lastRow="0" w:firstColumn="0" w:lastColumn="0" w:oddVBand="0" w:evenVBand="0" w:oddHBand="0" w:evenHBand="0" w:firstRowFirstColumn="0" w:firstRowLastColumn="0" w:lastRowFirstColumn="0" w:lastRowLastColumn="0"/>
-            </w:pPr>
-            <w:r>
-              <w:t>Hilfestellung zu einzelnen Funktionen</w:t>
-            </w:r>
-          </w:p>
-          <w:p>
-            <w:pPr>
-              <w:pStyle w:val="Listenabsatz"/>
-              <w:numPr>
-                <w:ilvl w:val="0"/>
-                <w:numId w:val="2"/>
-              </w:numPr>
-              <w:cnfStyle w:val="000000000000" w:firstRow="0" w:lastRow="0" w:firstColumn="0" w:lastColumn="0" w:oddVBand="0" w:evenVBand="0" w:oddHBand="0" w:evenHBand="0" w:firstRowFirstColumn="0" w:firstRowLastColumn="0" w:lastRowFirstColumn="0" w:lastRowLastColumn="0"/>
-            </w:pPr>
-            <w:r>
-              <w:t>Beispieläußerung</w:t>
-            </w:r>
-          </w:p>
-        </w:tc>
-      </w:tr>
-      <w:tr>
-        <w:trPr>
-          <w:cnfStyle w:val="000000100000" w:firstRow="0" w:lastRow="0" w:firstColumn="0" w:lastColumn="0" w:oddVBand="0" w:evenVBand="0" w:oddHBand="1" w:evenHBand="0" w:firstRowFirstColumn="0" w:firstRowLastColumn="0" w:lastRowFirstColumn="0" w:lastRowLastColumn="0"/>
-        </w:trPr>
-        <w:tc>
-          <w:tcPr>
-            <w:cnfStyle w:val="001000000000" w:firstRow="0" w:lastRow="0" w:firstColumn="1" w:lastColumn="0" w:oddVBand="0" w:evenVBand="0" w:oddHBand="0" w:evenHBand="0" w:firstRowFirstColumn="0" w:firstRowLastColumn="0" w:lastRowFirstColumn="0" w:lastRowLastColumn="0"/>
-            <w:tcW w:w="3018" w:type="dxa"/>
-            <w:tcBorders>
-              <w:top w:val="single" w:sz="4" w:space="0" w:color="808080" w:themeColor="background1" w:themeShade="80"/>
-              <w:bottom w:val="single" w:sz="4" w:space="0" w:color="808080" w:themeColor="background1" w:themeShade="80"/>
-            </w:tcBorders>
-            <w:shd w:val="clear" w:color="auto" w:fill="auto"/>
-          </w:tcPr>
-          <w:p>
-            <w:pPr>
-              <w:rPr>
-                <w:b w:val="0"/>
-                <w:bCs w:val="0"/>
-              </w:rPr>
-            </w:pPr>
-            <w:r>
-              <w:rPr>
-                <w:b w:val="0"/>
-              </w:rPr>
-              <w:t>Rezept abschließen</w:t>
-            </w:r>
-          </w:p>
-        </w:tc>
-        <w:tc>
-          <w:tcPr>
-            <w:tcW w:w="3019" w:type="dxa"/>
-            <w:tcBorders>
-              <w:top w:val="single" w:sz="4" w:space="0" w:color="808080" w:themeColor="background1" w:themeShade="80"/>
-              <w:bottom w:val="single" w:sz="4" w:space="0" w:color="808080" w:themeColor="background1" w:themeShade="80"/>
-            </w:tcBorders>
-            <w:shd w:val="clear" w:color="auto" w:fill="auto"/>
-          </w:tcPr>
-          <w:p>
-            <w:pPr>
-              <w:cnfStyle w:val="000000100000" w:firstRow="0" w:lastRow="0" w:firstColumn="0" w:lastColumn="0" w:oddVBand="0" w:evenVBand="0" w:oddHBand="1" w:evenHBand="0" w:firstRowFirstColumn="0" w:firstRowLastColumn="0" w:lastRowFirstColumn="0" w:lastRowLastColumn="0"/>
-            </w:pPr>
-            <w:r>
-              <w:t>Als Nutzer will ich den Kochvorgang des aktuellen Rezeptes abschließen können</w:t>
-            </w:r>
-            <w:r>
-              <w:t xml:space="preserve">, um den </w:t>
-            </w:r>
-            <w:proofErr w:type="spellStart"/>
-            <w:r>
-              <w:t>Skill</w:t>
-            </w:r>
-            <w:proofErr w:type="spellEnd"/>
-            <w:r>
-              <w:t xml:space="preserve"> beenden zu können, oder ein neues Rezept zu starten</w:t>
-            </w:r>
-            <w:r>
-              <w:t>.</w:t>
-            </w:r>
-          </w:p>
-        </w:tc>
-        <w:tc>
-          <w:tcPr>
-            <w:tcW w:w="3019" w:type="dxa"/>
-            <w:tcBorders>
-              <w:top w:val="single" w:sz="4" w:space="0" w:color="808080" w:themeColor="background1" w:themeShade="80"/>
-              <w:bottom w:val="single" w:sz="4" w:space="0" w:color="808080" w:themeColor="background1" w:themeShade="80"/>
-            </w:tcBorders>
-            <w:shd w:val="clear" w:color="auto" w:fill="auto"/>
-          </w:tcPr>
-          <w:p>
-            <w:pPr>
-              <w:pStyle w:val="Listenabsatz"/>
-              <w:numPr>
-                <w:ilvl w:val="0"/>
-                <w:numId w:val="2"/>
-              </w:numPr>
-              <w:cnfStyle w:val="000000100000" w:firstRow="0" w:lastRow="0" w:firstColumn="0" w:lastColumn="0" w:oddVBand="0" w:evenVBand="0" w:oddHBand="1" w:evenHBand="0" w:firstRowFirstColumn="0" w:firstRowLastColumn="0" w:lastRowFirstColumn="0" w:lastRowLastColumn="0"/>
-            </w:pPr>
-            <w:r>
-              <w:t>Äußerung enthält eine eindeutige Anweisung (z.B. Rezept abschließen, …)</w:t>
-            </w:r>
-          </w:p>
-          <w:p>
-            <w:pPr>
-              <w:pStyle w:val="Listenabsatz"/>
-              <w:numPr>
-                <w:ilvl w:val="0"/>
-                <w:numId w:val="2"/>
-              </w:numPr>
-              <w:cnfStyle w:val="000000100000" w:firstRow="0" w:lastRow="0" w:firstColumn="0" w:lastColumn="0" w:oddVBand="0" w:evenVBand="0" w:oddHBand="1" w:evenHBand="0" w:firstRowFirstColumn="0" w:firstRowLastColumn="0" w:lastRowFirstColumn="0" w:lastRowLastColumn="0"/>
-            </w:pPr>
-            <w:r>
-              <w:t>Variierende Antwort (z.B. „Möchtest du ein weiteres Rezept auswählen?“)</w:t>
-            </w:r>
-          </w:p>
-        </w:tc>
-      </w:tr>
-      <w:tr>
-        <w:tc>
-          <w:tcPr>
-            <w:cnfStyle w:val="001000000000" w:firstRow="0" w:lastRow="0" w:firstColumn="1" w:lastColumn="0" w:oddVBand="0" w:evenVBand="0" w:oddHBand="0" w:evenHBand="0" w:firstRowFirstColumn="0" w:firstRowLastColumn="0" w:lastRowFirstColumn="0" w:lastRowLastColumn="0"/>
-            <w:tcW w:w="3018" w:type="dxa"/>
-            <w:tcBorders>
-              <w:top w:val="single" w:sz="4" w:space="0" w:color="808080" w:themeColor="background1" w:themeShade="80"/>
-              <w:bottom w:val="single" w:sz="4" w:space="0" w:color="808080" w:themeColor="background1" w:themeShade="80"/>
-            </w:tcBorders>
-            <w:shd w:val="clear" w:color="auto" w:fill="auto"/>
-          </w:tcPr>
-          <w:p>
-            <w:pPr>
-              <w:rPr>
-                <w:b w:val="0"/>
-              </w:rPr>
-            </w:pPr>
-            <w:r>
-              <w:rPr>
-                <w:b w:val="0"/>
-              </w:rPr>
-              <w:t>Rezept wiederaufnehmen</w:t>
-            </w:r>
-          </w:p>
-        </w:tc>
-        <w:tc>
-          <w:tcPr>
-            <w:tcW w:w="3019" w:type="dxa"/>
-            <w:tcBorders>
-              <w:top w:val="single" w:sz="4" w:space="0" w:color="808080" w:themeColor="background1" w:themeShade="80"/>
-              <w:bottom w:val="single" w:sz="4" w:space="0" w:color="808080" w:themeColor="background1" w:themeShade="80"/>
-            </w:tcBorders>
-            <w:shd w:val="clear" w:color="auto" w:fill="auto"/>
-          </w:tcPr>
-          <w:p>
-            <w:pPr>
-              <w:cnfStyle w:val="000000000000" w:firstRow="0" w:lastRow="0" w:firstColumn="0" w:lastColumn="0" w:oddVBand="0" w:evenVBand="0" w:oddHBand="0" w:evenHBand="0" w:firstRowFirstColumn="0" w:firstRowLastColumn="0" w:lastRowFirstColumn="0" w:lastRowLastColumn="0"/>
-            </w:pPr>
-            <w:r>
-              <w:t>Als Nutzer will ich den Kochvorgang des zuletzt aufgerufenen Rezeptes fortsetzen können</w:t>
-            </w:r>
-            <w:r>
-              <w:t>, damit ich die Anleitung nach einer Unterbrechung nicht wieder von Anfang starten muss</w:t>
-            </w:r>
-            <w:r>
-              <w:t>.</w:t>
-            </w:r>
-          </w:p>
-        </w:tc>
-        <w:tc>
-          <w:tcPr>
-            <w:tcW w:w="3019" w:type="dxa"/>
-            <w:tcBorders>
-              <w:top w:val="single" w:sz="4" w:space="0" w:color="808080" w:themeColor="background1" w:themeShade="80"/>
-              <w:bottom w:val="single" w:sz="4" w:space="0" w:color="808080" w:themeColor="background1" w:themeShade="80"/>
-            </w:tcBorders>
-            <w:shd w:val="clear" w:color="auto" w:fill="auto"/>
-          </w:tcPr>
-          <w:p>
-            <w:pPr>
-              <w:pStyle w:val="Listenabsatz"/>
-              <w:numPr>
-                <w:ilvl w:val="0"/>
-                <w:numId w:val="2"/>
-              </w:numPr>
-              <w:cnfStyle w:val="000000000000" w:firstRow="0" w:lastRow="0" w:firstColumn="0" w:lastColumn="0" w:oddVBand="0" w:evenVBand="0" w:oddHBand="0" w:evenHBand="0" w:firstRowFirstColumn="0" w:firstRowLastColumn="0" w:lastRowFirstColumn="0" w:lastRowLastColumn="0"/>
-            </w:pPr>
-            <w:r>
-              <w:t>Äußerung enthält eine eindeutige Anweisung (z.B. letztes Rezept fortsetzen)</w:t>
-            </w:r>
-          </w:p>
-          <w:p>
-            <w:pPr>
-              <w:pStyle w:val="Listenabsatz"/>
-              <w:numPr>
-                <w:ilvl w:val="0"/>
-                <w:numId w:val="2"/>
-              </w:numPr>
-              <w:cnfStyle w:val="000000000000" w:firstRow="0" w:lastRow="0" w:firstColumn="0" w:lastColumn="0" w:oddVBand="0" w:evenVBand="0" w:oddHBand="0" w:evenHBand="0" w:firstRowFirstColumn="0" w:firstRowLastColumn="0" w:lastRowFirstColumn="0" w:lastRowLastColumn="0"/>
             </w:pPr>
             <w:r>
               <w:t>Fortsetzen des Rezeptes an der gespeicherten Stelle</w:t>

</xml_diff>